<commit_message>
:tada: data upload doc
</commit_message>
<xml_diff>
--- a/scripts/migrations/data_upload.docx
+++ b/scripts/migrations/data_upload.docx
@@ -2,6 +2,70 @@
 <file path=word/document.xml><?xml version="1.0" encoding="utf-8"?>
 <w:document xmlns:wpc="http://schemas.microsoft.com/office/word/2010/wordprocessingCanvas" xmlns:cx="http://schemas.microsoft.com/office/drawing/2014/chartex" xmlns:cx1="http://schemas.microsoft.com/office/drawing/2015/9/8/chartex" xmlns:cx2="http://schemas.microsoft.com/office/drawing/2015/10/21/chartex" xmlns:cx3="http://schemas.microsoft.com/office/drawing/2016/5/9/chartex" xmlns:cx4="http://schemas.microsoft.com/office/drawing/2016/5/10/chartex" xmlns:cx5="http://schemas.microsoft.com/office/drawing/2016/5/11/chartex" xmlns:cx6="http://schemas.microsoft.com/office/drawing/2016/5/12/chartex" xmlns:cx7="http://schemas.microsoft.com/office/drawing/2016/5/13/chartex" xmlns:cx8="http://schemas.microsoft.com/office/drawing/2016/5/14/chartex" xmlns:mc="http://schemas.openxmlformats.org/markup-compatibility/2006" xmlns:aink="http://schemas.microsoft.com/office/drawing/2016/ink" xmlns:am3d="http://schemas.microsoft.com/office/drawing/2017/model3d" xmlns:o="urn:schemas-microsoft-com:office:office" xmlns:r="http://schemas.openxmlformats.org/officeDocument/2006/relationships" xmlns:m="http://schemas.openxmlformats.org/officeDocument/2006/math" xmlns:v="urn:schemas-microsoft-com:vml" xmlns:wp14="http://schemas.microsoft.com/office/word/2010/wordprocessingDrawing" xmlns:wp="http://schemas.openxmlformats.org/drawingml/2006/wordprocessingDrawing" xmlns:w10="urn:schemas-microsoft-com:office:word" xmlns:w="http://schemas.openxmlformats.org/wordprocessingml/2006/main" xmlns:w14="http://schemas.microsoft.com/office/word/2010/wordml" xmlns:w15="http://schemas.microsoft.com/office/word/2012/wordml" xmlns:w16cex="http://schemas.microsoft.com/office/word/2018/wordml/cex" xmlns:w16cid="http://schemas.microsoft.com/office/word/2016/wordml/cid" xmlns:w16="http://schemas.microsoft.com/office/word/2018/wordml" xmlns:w16se="http://schemas.microsoft.com/office/word/2015/wordml/symex" xmlns:wpg="http://schemas.microsoft.com/office/word/2010/wordprocessingGroup" xmlns:wpi="http://schemas.microsoft.com/office/word/2010/wordprocessingInk" xmlns:wne="http://schemas.microsoft.com/office/word/2006/wordml" xmlns:wps="http://schemas.microsoft.com/office/word/2010/wordprocessingShape" mc:Ignorable="w14 w15 w16se w16cid w16 w16cex wp14">
   <w:body>
+    <w:p>
+      <w:pPr>
+        <w:rPr>
+          <w:sz w:val="28"/>
+          <w:szCs w:val="28"/>
+        </w:rPr>
+      </w:pPr>
+      <w:r>
+        <w:rPr>
+          <w:noProof/>
+          <w:sz w:val="28"/>
+          <w:szCs w:val="28"/>
+        </w:rPr>
+        <w:drawing>
+          <wp:inline distT="0" distB="0" distL="0" distR="0" wp14:anchorId="557BCE8D" wp14:editId="39CDBE7B">
+            <wp:extent cx="5715000" cy="2683840"/>
+            <wp:effectExtent l="0" t="0" r="0" b="0"/>
+            <wp:docPr id="11" name="Picture 11" descr="Logo, company name&#10;&#10;Description automatically generated"/>
+            <wp:cNvGraphicFramePr>
+              <a:graphicFrameLocks xmlns:a="http://schemas.openxmlformats.org/drawingml/2006/main" noChangeAspect="1"/>
+            </wp:cNvGraphicFramePr>
+            <a:graphic xmlns:a="http://schemas.openxmlformats.org/drawingml/2006/main">
+              <a:graphicData uri="http://schemas.openxmlformats.org/drawingml/2006/picture">
+                <pic:pic xmlns:pic="http://schemas.openxmlformats.org/drawingml/2006/picture">
+                  <pic:nvPicPr>
+                    <pic:cNvPr id="11" name="Picture 11" descr="Logo, company name&#10;&#10;Description automatically generated"/>
+                    <pic:cNvPicPr/>
+                  </pic:nvPicPr>
+                  <pic:blipFill>
+                    <a:blip r:embed="rId5">
+                      <a:extLst>
+                        <a:ext uri="{28A0092B-C50C-407E-A947-70E740481C1C}">
+                          <a14:useLocalDpi xmlns:a14="http://schemas.microsoft.com/office/drawing/2010/main" val="0"/>
+                        </a:ext>
+                      </a:extLst>
+                    </a:blip>
+                    <a:stretch>
+                      <a:fillRect/>
+                    </a:stretch>
+                  </pic:blipFill>
+                  <pic:spPr>
+                    <a:xfrm>
+                      <a:off x="0" y="0"/>
+                      <a:ext cx="5755142" cy="2702691"/>
+                    </a:xfrm>
+                    <a:prstGeom prst="rect">
+                      <a:avLst/>
+                    </a:prstGeom>
+                  </pic:spPr>
+                </pic:pic>
+              </a:graphicData>
+            </a:graphic>
+          </wp:inline>
+        </w:drawing>
+      </w:r>
+    </w:p>
+    <w:p>
+      <w:pPr>
+        <w:rPr>
+          <w:sz w:val="28"/>
+          <w:szCs w:val="28"/>
+        </w:rPr>
+      </w:pPr>
+    </w:p>
     <w:p>
       <w:pPr>
         <w:rPr>
@@ -181,11 +245,68 @@
           <w:szCs w:val="28"/>
         </w:rPr>
       </w:pPr>
-      <w:r>
-        <w:rPr>
-          <w:sz w:val="28"/>
-          <w:szCs w:val="28"/>
-        </w:rPr>
+    </w:p>
+    <w:p>
+      <w:pPr>
+        <w:rPr>
+          <w:sz w:val="28"/>
+          <w:szCs w:val="28"/>
+        </w:rPr>
+      </w:pPr>
+    </w:p>
+    <w:p>
+      <w:pPr>
+        <w:rPr>
+          <w:sz w:val="28"/>
+          <w:szCs w:val="28"/>
+        </w:rPr>
+      </w:pPr>
+    </w:p>
+    <w:p>
+      <w:pPr>
+        <w:rPr>
+          <w:sz w:val="28"/>
+          <w:szCs w:val="28"/>
+        </w:rPr>
+      </w:pPr>
+    </w:p>
+    <w:p>
+      <w:pPr>
+        <w:rPr>
+          <w:sz w:val="28"/>
+          <w:szCs w:val="28"/>
+        </w:rPr>
+      </w:pPr>
+    </w:p>
+    <w:p>
+      <w:pPr>
+        <w:rPr>
+          <w:sz w:val="28"/>
+          <w:szCs w:val="28"/>
+        </w:rPr>
+      </w:pPr>
+    </w:p>
+    <w:p>
+      <w:pPr>
+        <w:rPr>
+          <w:sz w:val="28"/>
+          <w:szCs w:val="28"/>
+        </w:rPr>
+      </w:pPr>
+    </w:p>
+    <w:p>
+      <w:pPr>
+        <w:rPr>
+          <w:sz w:val="28"/>
+          <w:szCs w:val="28"/>
+        </w:rPr>
+      </w:pPr>
+      <w:r>
+        <w:rPr>
+          <w:sz w:val="28"/>
+          <w:szCs w:val="28"/>
+        </w:rPr>
+        <w:lastRenderedPageBreak/>
         <w:t>You will notice once you open our template that the first tab is labeled Clients</w:t>
       </w:r>
     </w:p>
@@ -211,7 +332,7 @@
                     <pic:cNvPicPr/>
                   </pic:nvPicPr>
                   <pic:blipFill>
-                    <a:blip r:embed="rId5">
+                    <a:blip r:embed="rId6">
                       <a:extLst>
                         <a:ext uri="{28A0092B-C50C-407E-A947-70E740481C1C}">
                           <a14:useLocalDpi xmlns:a14="http://schemas.microsoft.com/office/drawing/2010/main" val="0"/>
@@ -251,7 +372,6 @@
           <w:sz w:val="28"/>
           <w:szCs w:val="28"/>
         </w:rPr>
-        <w:lastRenderedPageBreak/>
         <w:t>Any required field will be listed in red on our spreadsheet. These fields are required for reporting by HUD, you should easily have access to all of these fields for at least the clients tab.</w:t>
       </w:r>
     </w:p>
@@ -356,6 +476,21 @@
           <w:szCs w:val="28"/>
         </w:rPr>
       </w:pPr>
+    </w:p>
+    <w:p>
+      <w:pPr>
+        <w:rPr>
+          <w:sz w:val="28"/>
+          <w:szCs w:val="28"/>
+        </w:rPr>
+      </w:pPr>
+    </w:p>
+    <w:p>
+      <w:pPr>
+        <w:rPr>
+          <w:rFonts w:ascii="Times New Roman" w:eastAsia="Times New Roman" w:hAnsi="Times New Roman" w:cs="Times New Roman"/>
+        </w:rPr>
+      </w:pPr>
       <w:r>
         <w:rPr>
           <w:noProof/>
@@ -364,10 +499,10 @@
         </w:rPr>
         <w:lastRenderedPageBreak/>
         <w:drawing>
-          <wp:inline distT="0" distB="0" distL="0" distR="0" wp14:anchorId="7C5C197B" wp14:editId="6CD431FF">
-            <wp:extent cx="5054330" cy="5565140"/>
-            <wp:effectExtent l="0" t="0" r="635" b="0"/>
-            <wp:docPr id="2" name="Picture 2" descr="Diagram&#10;&#10;Description automatically generated"/>
+          <wp:inline distT="0" distB="0" distL="0" distR="0" wp14:anchorId="643CCE50" wp14:editId="41F9B6A2">
+            <wp:extent cx="5943600" cy="3556000"/>
+            <wp:effectExtent l="0" t="0" r="0" b="0"/>
+            <wp:docPr id="12" name="Picture 12" descr="Graphical user interface, text&#10;&#10;Description automatically generated"/>
             <wp:cNvGraphicFramePr>
               <a:graphicFrameLocks xmlns:a="http://schemas.openxmlformats.org/drawingml/2006/main" noChangeAspect="1"/>
             </wp:cNvGraphicFramePr>
@@ -375,29 +510,36 @@
               <a:graphicData uri="http://schemas.openxmlformats.org/drawingml/2006/picture">
                 <pic:pic xmlns:pic="http://schemas.openxmlformats.org/drawingml/2006/picture">
                   <pic:nvPicPr>
-                    <pic:cNvPr id="2" name="Picture 2" descr="Diagram&#10;&#10;Description automatically generated"/>
-                    <pic:cNvPicPr/>
+                    <pic:cNvPr id="12" name="Picture 12" descr="Graphical user interface, text&#10;&#10;Description automatically generated"/>
+                    <pic:cNvPicPr>
+                      <a:picLocks noChangeAspect="1" noChangeArrowheads="1"/>
+                    </pic:cNvPicPr>
                   </pic:nvPicPr>
                   <pic:blipFill>
-                    <a:blip r:embed="rId6">
+                    <a:blip r:embed="rId7">
                       <a:extLst>
                         <a:ext uri="{28A0092B-C50C-407E-A947-70E740481C1C}">
                           <a14:useLocalDpi xmlns:a14="http://schemas.microsoft.com/office/drawing/2010/main" val="0"/>
                         </a:ext>
                       </a:extLst>
                     </a:blip>
+                    <a:srcRect/>
                     <a:stretch>
                       <a:fillRect/>
                     </a:stretch>
                   </pic:blipFill>
-                  <pic:spPr>
+                  <pic:spPr bwMode="auto">
                     <a:xfrm>
                       <a:off x="0" y="0"/>
-                      <a:ext cx="5070687" cy="5583150"/>
+                      <a:ext cx="5943600" cy="3556000"/>
                     </a:xfrm>
                     <a:prstGeom prst="rect">
                       <a:avLst/>
                     </a:prstGeom>
+                    <a:noFill/>
+                    <a:ln>
+                      <a:noFill/>
+                    </a:ln>
                   </pic:spPr>
                 </pic:pic>
               </a:graphicData>
@@ -414,14 +556,6 @@
         </w:rPr>
       </w:pPr>
     </w:p>
-    <w:p>
-      <w:pPr>
-        <w:rPr>
-          <w:sz w:val="28"/>
-          <w:szCs w:val="28"/>
-        </w:rPr>
-      </w:pPr>
-    </w:p>
     <w:p/>
     <w:p>
       <w:pPr>
@@ -544,6 +678,7 @@
           <w:sz w:val="28"/>
           <w:szCs w:val="28"/>
         </w:rPr>
+        <w:lastRenderedPageBreak/>
         <w:drawing>
           <wp:inline distT="0" distB="0" distL="0" distR="0" wp14:anchorId="3D0890A2" wp14:editId="1C4C0F8F">
             <wp:extent cx="5943600" cy="5132705"/>
@@ -560,7 +695,7 @@
                     <pic:cNvPicPr/>
                   </pic:nvPicPr>
                   <pic:blipFill>
-                    <a:blip r:embed="rId7">
+                    <a:blip r:embed="rId8">
                       <a:extLst>
                         <a:ext uri="{28A0092B-C50C-407E-A947-70E740481C1C}">
                           <a14:useLocalDpi xmlns:a14="http://schemas.microsoft.com/office/drawing/2010/main" val="0"/>
@@ -763,7 +898,7 @@
                     <pic:cNvPicPr/>
                   </pic:nvPicPr>
                   <pic:blipFill>
-                    <a:blip r:embed="rId8" cstate="print">
+                    <a:blip r:embed="rId9" cstate="print">
                       <a:extLst>
                         <a:ext uri="{28A0092B-C50C-407E-A947-70E740481C1C}">
                           <a14:useLocalDpi xmlns:a14="http://schemas.microsoft.com/office/drawing/2010/main" val="0"/>
@@ -887,7 +1022,7 @@
                     <pic:cNvPicPr/>
                   </pic:nvPicPr>
                   <pic:blipFill>
-                    <a:blip r:embed="rId9">
+                    <a:blip r:embed="rId10">
                       <a:extLst>
                         <a:ext uri="{28A0092B-C50C-407E-A947-70E740481C1C}">
                           <a14:useLocalDpi xmlns:a14="http://schemas.microsoft.com/office/drawing/2010/main" val="0"/>
@@ -1563,7 +1698,7 @@
                     <pic:cNvPicPr/>
                   </pic:nvPicPr>
                   <pic:blipFill>
-                    <a:blip r:embed="rId10">
+                    <a:blip r:embed="rId11">
                       <a:extLst>
                         <a:ext uri="{28A0092B-C50C-407E-A947-70E740481C1C}">
                           <a14:useLocalDpi xmlns:a14="http://schemas.microsoft.com/office/drawing/2010/main" val="0"/>
@@ -1689,7 +1824,7 @@
                     <pic:cNvPicPr/>
                   </pic:nvPicPr>
                   <pic:blipFill>
-                    <a:blip r:embed="rId11" cstate="print">
+                    <a:blip r:embed="rId12" cstate="print">
                       <a:extLst>
                         <a:ext uri="{28A0092B-C50C-407E-A947-70E740481C1C}">
                           <a14:useLocalDpi xmlns:a14="http://schemas.microsoft.com/office/drawing/2010/main" val="0"/>
@@ -1873,7 +2008,7 @@
                     <pic:cNvPicPr/>
                   </pic:nvPicPr>
                   <pic:blipFill>
-                    <a:blip r:embed="rId12">
+                    <a:blip r:embed="rId13">
                       <a:extLst>
                         <a:ext uri="{28A0092B-C50C-407E-A947-70E740481C1C}">
                           <a14:useLocalDpi xmlns:a14="http://schemas.microsoft.com/office/drawing/2010/main" val="0"/>
@@ -2040,7 +2175,7 @@
                     <pic:cNvPicPr/>
                   </pic:nvPicPr>
                   <pic:blipFill>
-                    <a:blip r:embed="rId13">
+                    <a:blip r:embed="rId14">
                       <a:extLst>
                         <a:ext uri="{28A0092B-C50C-407E-A947-70E740481C1C}">
                           <a14:useLocalDpi xmlns:a14="http://schemas.microsoft.com/office/drawing/2010/main" val="0"/>
@@ -2276,7 +2411,7 @@
                     <pic:cNvPicPr/>
                   </pic:nvPicPr>
                   <pic:blipFill>
-                    <a:blip r:embed="rId14">
+                    <a:blip r:embed="rId15">
                       <a:extLst>
                         <a:ext uri="{28A0092B-C50C-407E-A947-70E740481C1C}">
                           <a14:useLocalDpi xmlns:a14="http://schemas.microsoft.com/office/drawing/2010/main" val="0"/>

</xml_diff>